<commit_message>
expo de la empresa asignacion de tarea y actualizacion de la expo
</commit_message>
<xml_diff>
--- a/12 Sistemas operativos 2/19580589_EQ_12_A02_2022AD_SO2G1.docx
+++ b/12 Sistemas operativos 2/19580589_EQ_12_A02_2022AD_SO2G1.docx
@@ -969,47 +969,7 @@
                                       <w14:round/>
                                     </w14:textOutline>
                                   </w:rPr>
-                                  <w:t xml:space="preserve">Utilizar el formato que se encuentra en la plataforma MS </w:t>
-                                </w:r>
-                                <w:proofErr w:type="spellStart"/>
-                                <w:r>
-                                  <w:rPr>
-                                    <w:rFonts w:ascii="Arial" w:hAnsi="Arial" w:cs="Arial"/>
-                                    <w:color w:val="000000" w:themeColor="text1"/>
-                                    <w:sz w:val="24"/>
-                                    <w:szCs w:val="24"/>
-                                    <w14:shadow w14:blurRad="38100" w14:dist="19050" w14:dir="2700000" w14:sx="100000" w14:sy="100000" w14:kx="0" w14:ky="0" w14:algn="tl">
-                                      <w14:schemeClr w14:val="dk1">
-                                        <w14:alpha w14:val="60000"/>
-                                      </w14:schemeClr>
-                                    </w14:shadow>
-                                    <w14:textOutline w14:w="0" w14:cap="flat" w14:cmpd="sng" w14:algn="ctr">
-                                      <w14:noFill/>
-                                      <w14:prstDash w14:val="solid"/>
-                                      <w14:round/>
-                                    </w14:textOutline>
-                                  </w:rPr>
-                                  <w:t>Teams</w:t>
-                                </w:r>
-                                <w:proofErr w:type="spellEnd"/>
-                                <w:r>
-                                  <w:rPr>
-                                    <w:rFonts w:ascii="Arial" w:hAnsi="Arial" w:cs="Arial"/>
-                                    <w:color w:val="000000" w:themeColor="text1"/>
-                                    <w:sz w:val="24"/>
-                                    <w:szCs w:val="24"/>
-                                    <w14:shadow w14:blurRad="38100" w14:dist="19050" w14:dir="2700000" w14:sx="100000" w14:sy="100000" w14:kx="0" w14:ky="0" w14:algn="tl">
-                                      <w14:schemeClr w14:val="dk1">
-                                        <w14:alpha w14:val="60000"/>
-                                      </w14:schemeClr>
-                                    </w14:shadow>
-                                    <w14:textOutline w14:w="0" w14:cap="flat" w14:cmpd="sng" w14:algn="ctr">
-                                      <w14:noFill/>
-                                      <w14:prstDash w14:val="solid"/>
-                                      <w14:round/>
-                                    </w14:textOutline>
-                                  </w:rPr>
-                                  <w:t>.  Se llama “2022AD_Formato_Equipos_de_Trabajo.docx”</w:t>
+                                  <w:t>Utilizar el formato que se encuentra en la plataforma MS Teams.  Se llama “2022AD_Formato_Equipos_de_Trabajo.docx”</w:t>
                                 </w:r>
                               </w:p>
                               <w:p>
@@ -1740,47 +1700,7 @@
                                 <w14:round/>
                               </w14:textOutline>
                             </w:rPr>
-                            <w:t xml:space="preserve">Utilizar el formato que se encuentra en la plataforma MS </w:t>
-                          </w:r>
-                          <w:proofErr w:type="spellStart"/>
-                          <w:r>
-                            <w:rPr>
-                              <w:rFonts w:ascii="Arial" w:hAnsi="Arial" w:cs="Arial"/>
-                              <w:color w:val="000000" w:themeColor="text1"/>
-                              <w:sz w:val="24"/>
-                              <w:szCs w:val="24"/>
-                              <w14:shadow w14:blurRad="38100" w14:dist="19050" w14:dir="2700000" w14:sx="100000" w14:sy="100000" w14:kx="0" w14:ky="0" w14:algn="tl">
-                                <w14:schemeClr w14:val="dk1">
-                                  <w14:alpha w14:val="60000"/>
-                                </w14:schemeClr>
-                              </w14:shadow>
-                              <w14:textOutline w14:w="0" w14:cap="flat" w14:cmpd="sng" w14:algn="ctr">
-                                <w14:noFill/>
-                                <w14:prstDash w14:val="solid"/>
-                                <w14:round/>
-                              </w14:textOutline>
-                            </w:rPr>
-                            <w:t>Teams</w:t>
-                          </w:r>
-                          <w:proofErr w:type="spellEnd"/>
-                          <w:r>
-                            <w:rPr>
-                              <w:rFonts w:ascii="Arial" w:hAnsi="Arial" w:cs="Arial"/>
-                              <w:color w:val="000000" w:themeColor="text1"/>
-                              <w:sz w:val="24"/>
-                              <w:szCs w:val="24"/>
-                              <w14:shadow w14:blurRad="38100" w14:dist="19050" w14:dir="2700000" w14:sx="100000" w14:sy="100000" w14:kx="0" w14:ky="0" w14:algn="tl">
-                                <w14:schemeClr w14:val="dk1">
-                                  <w14:alpha w14:val="60000"/>
-                                </w14:schemeClr>
-                              </w14:shadow>
-                              <w14:textOutline w14:w="0" w14:cap="flat" w14:cmpd="sng" w14:algn="ctr">
-                                <w14:noFill/>
-                                <w14:prstDash w14:val="solid"/>
-                                <w14:round/>
-                              </w14:textOutline>
-                            </w:rPr>
-                            <w:t>.  Se llama “2022AD_Formato_Equipos_de_Trabajo.docx”</w:t>
+                            <w:t>Utilizar el formato que se encuentra en la plataforma MS Teams.  Se llama “2022AD_Formato_Equipos_de_Trabajo.docx”</w:t>
                           </w:r>
                         </w:p>
                         <w:p>
@@ -2697,27 +2617,7 @@
                 <w:sz w:val="18"/>
                 <w:szCs w:val="18"/>
               </w:rPr>
-              <w:t>Integrante del equipo (</w:t>
-            </w:r>
-            <w:proofErr w:type="spellStart"/>
-            <w:r>
-              <w:rPr>
-                <w:b/>
-                <w:bCs/>
-                <w:sz w:val="18"/>
-                <w:szCs w:val="18"/>
-              </w:rPr>
-              <w:t>selfie</w:t>
-            </w:r>
-            <w:proofErr w:type="spellEnd"/>
-            <w:r>
-              <w:rPr>
-                <w:b/>
-                <w:bCs/>
-                <w:sz w:val="18"/>
-                <w:szCs w:val="18"/>
-              </w:rPr>
-              <w:t xml:space="preserve">) </w:t>
+              <w:t xml:space="preserve">Integrante del equipo (selfie) </w:t>
             </w:r>
           </w:p>
         </w:tc>
@@ -2797,19 +2697,8 @@
                 <w:sz w:val="18"/>
                 <w:szCs w:val="18"/>
               </w:rPr>
-              <w:t xml:space="preserve">Castillo </w:t>
-            </w:r>
-            <w:proofErr w:type="spellStart"/>
-            <w:r>
-              <w:rPr>
-                <w:b/>
-                <w:bCs/>
-                <w:sz w:val="18"/>
-                <w:szCs w:val="18"/>
-              </w:rPr>
-              <w:t>Jr</w:t>
-            </w:r>
-            <w:proofErr w:type="spellEnd"/>
+              <w:t>Castillo Jr</w:t>
+            </w:r>
           </w:p>
         </w:tc>
         <w:tc>
@@ -4625,7 +4514,15 @@
                 <w:sz w:val="20"/>
                 <w:szCs w:val="20"/>
               </w:rPr>
-              <w:t>13</w:t>
+              <w:t>1</w:t>
+            </w:r>
+            <w:r>
+              <w:rPr>
+                <w:b/>
+                <w:sz w:val="20"/>
+                <w:szCs w:val="20"/>
+              </w:rPr>
+              <w:t>2</w:t>
             </w:r>
           </w:p>
         </w:tc>
@@ -4946,18 +4843,8 @@
                 <w:sz w:val="20"/>
                 <w:szCs w:val="20"/>
               </w:rPr>
-              <w:t xml:space="preserve">Castillo </w:t>
-            </w:r>
-            <w:proofErr w:type="spellStart"/>
-            <w:r>
-              <w:rPr>
-                <w:b/>
-                <w:sz w:val="20"/>
-                <w:szCs w:val="20"/>
-              </w:rPr>
-              <w:t>Jr</w:t>
-            </w:r>
-            <w:proofErr w:type="spellEnd"/>
+              <w:t>Castillo Jr</w:t>
+            </w:r>
           </w:p>
         </w:tc>
         <w:tc>

</xml_diff>